<commit_message>
modele wpisane do tabeli + wizualizacje
</commit_message>
<xml_diff>
--- a/Raport/Raport_koncowy_z_projektu.docx
+++ b/Raport/Raport_koncowy_z_projektu.docx
@@ -739,13 +739,7 @@
         <w:rPr>
           <w:rFonts w:ascii="Times New Roman" w:hAnsi="Times New Roman" w:cs="Times New Roman"/>
         </w:rPr>
-        <w:t xml:space="preserve"> GBM.</w:t>
-      </w:r>
-      <w:r>
-        <w:rPr>
-          <w:rFonts w:ascii="Times New Roman" w:hAnsi="Times New Roman" w:cs="Times New Roman"/>
-        </w:rPr>
-        <w:t xml:space="preserve"> Ze względu na zauważalną poprawę, tę samą predykcję przeprowadzono również dla zagregowanych do 3,4 i 5 lat danych.</w:t>
+        <w:t xml:space="preserve"> GBM. Ze względu na zauważalną poprawę, tę samą predykcję przeprowadzono również dla zagregowanych do 3,4 i 5 lat danych.</w:t>
       </w:r>
       <w:r>
         <w:rPr>
@@ -793,47 +787,408 @@
           <w:b/>
           <w:bCs/>
         </w:rPr>
-        <w:t>Podsumowanie</w:t>
-      </w:r>
-      <w:r>
+        <w:t>Podsumowanie – przegląd kilku najskuteczniejszych otrzymanych modeli</w:t>
+      </w:r>
+    </w:p>
+    <w:tbl>
+      <w:tblPr>
+        <w:tblStyle w:val="Tabela-Siatka"/>
+        <w:tblW w:w="0" w:type="auto"/>
+        <w:tblLook w:val="04A0" w:firstRow="1" w:lastRow="0" w:firstColumn="1" w:lastColumn="0" w:noHBand="0" w:noVBand="1"/>
+      </w:tblPr>
+      <w:tblGrid>
+        <w:gridCol w:w="4106"/>
+        <w:gridCol w:w="4394"/>
+        <w:gridCol w:w="1956"/>
+      </w:tblGrid>
+      <w:tr>
+        <w:tc>
+          <w:tcPr>
+            <w:tcW w:w="4106" w:type="dxa"/>
+          </w:tcPr>
+          <w:p>
+            <w:pPr>
+              <w:jc w:val="center"/>
+              <w:rPr>
+                <w:rFonts w:ascii="Times New Roman" w:hAnsi="Times New Roman" w:cs="Times New Roman"/>
+                <w:b/>
+                <w:bCs/>
+              </w:rPr>
+            </w:pPr>
+            <w:r>
+              <w:rPr>
+                <w:rFonts w:ascii="Times New Roman" w:hAnsi="Times New Roman" w:cs="Times New Roman"/>
+                <w:b/>
+                <w:bCs/>
+              </w:rPr>
+              <w:t>Model</w:t>
+            </w:r>
+          </w:p>
+        </w:tc>
+        <w:tc>
+          <w:tcPr>
+            <w:tcW w:w="4394" w:type="dxa"/>
+          </w:tcPr>
+          <w:p>
+            <w:pPr>
+              <w:jc w:val="center"/>
+              <w:rPr>
+                <w:rFonts w:ascii="Times New Roman" w:hAnsi="Times New Roman" w:cs="Times New Roman"/>
+                <w:b/>
+                <w:bCs/>
+              </w:rPr>
+            </w:pPr>
+            <w:r>
+              <w:rPr>
+                <w:rFonts w:ascii="Times New Roman" w:hAnsi="Times New Roman" w:cs="Times New Roman"/>
+                <w:b/>
+                <w:bCs/>
+              </w:rPr>
+              <w:t>Trening</w:t>
+            </w:r>
+          </w:p>
+        </w:tc>
+        <w:tc>
+          <w:tcPr>
+            <w:tcW w:w="1956" w:type="dxa"/>
+          </w:tcPr>
+          <w:p>
+            <w:pPr>
+              <w:jc w:val="center"/>
+              <w:rPr>
+                <w:rFonts w:ascii="Times New Roman" w:hAnsi="Times New Roman" w:cs="Times New Roman"/>
+                <w:b/>
+                <w:bCs/>
+              </w:rPr>
+            </w:pPr>
+            <w:r>
+              <w:rPr>
+                <w:rFonts w:ascii="Times New Roman" w:hAnsi="Times New Roman" w:cs="Times New Roman"/>
+                <w:b/>
+                <w:bCs/>
+              </w:rPr>
+              <w:t>Skuteczność</w:t>
+            </w:r>
+          </w:p>
+        </w:tc>
+      </w:tr>
+      <w:tr>
+        <w:tc>
+          <w:tcPr>
+            <w:tcW w:w="4106" w:type="dxa"/>
+          </w:tcPr>
+          <w:p>
+            <w:pPr>
+              <w:jc w:val="center"/>
+              <w:rPr>
+                <w:rFonts w:ascii="Times New Roman" w:hAnsi="Times New Roman" w:cs="Times New Roman"/>
+              </w:rPr>
+            </w:pPr>
+            <w:proofErr w:type="spellStart"/>
+            <w:r>
+              <w:rPr>
+                <w:rFonts w:ascii="Times New Roman" w:hAnsi="Times New Roman" w:cs="Times New Roman"/>
+              </w:rPr>
+              <w:t>Light</w:t>
+            </w:r>
+            <w:proofErr w:type="spellEnd"/>
+            <w:r>
+              <w:rPr>
+                <w:rFonts w:ascii="Times New Roman" w:hAnsi="Times New Roman" w:cs="Times New Roman"/>
+              </w:rPr>
+              <w:t xml:space="preserve"> GBM</w:t>
+            </w:r>
+          </w:p>
+        </w:tc>
+        <w:tc>
+          <w:tcPr>
+            <w:tcW w:w="4394" w:type="dxa"/>
+          </w:tcPr>
+          <w:p>
+            <w:pPr>
+              <w:jc w:val="center"/>
+              <w:rPr>
+                <w:rFonts w:ascii="Times New Roman" w:hAnsi="Times New Roman" w:cs="Times New Roman"/>
+              </w:rPr>
+            </w:pPr>
+            <w:r>
+              <w:rPr>
+                <w:rFonts w:ascii="Times New Roman" w:hAnsi="Times New Roman" w:cs="Times New Roman"/>
+              </w:rPr>
+              <w:t>uśrednio</w:t>
+            </w:r>
+            <w:r>
+              <w:rPr>
+                <w:rFonts w:ascii="Times New Roman" w:hAnsi="Times New Roman" w:cs="Times New Roman"/>
+              </w:rPr>
+              <w:t>ne</w:t>
+            </w:r>
+            <w:r>
+              <w:rPr>
+                <w:rFonts w:ascii="Times New Roman" w:hAnsi="Times New Roman" w:cs="Times New Roman"/>
+              </w:rPr>
+              <w:t xml:space="preserve"> dan</w:t>
+            </w:r>
+            <w:r>
+              <w:rPr>
+                <w:rFonts w:ascii="Times New Roman" w:hAnsi="Times New Roman" w:cs="Times New Roman"/>
+              </w:rPr>
+              <w:t>e</w:t>
+            </w:r>
+            <w:r>
+              <w:rPr>
+                <w:rFonts w:ascii="Times New Roman" w:hAnsi="Times New Roman" w:cs="Times New Roman"/>
+              </w:rPr>
+              <w:t xml:space="preserve"> z lipca z lat 2020 – 2023</w:t>
+            </w:r>
+          </w:p>
+        </w:tc>
+        <w:tc>
+          <w:tcPr>
+            <w:tcW w:w="1956" w:type="dxa"/>
+          </w:tcPr>
+          <w:p>
+            <w:pPr>
+              <w:jc w:val="center"/>
+              <w:rPr>
+                <w:rFonts w:ascii="Times New Roman" w:hAnsi="Times New Roman" w:cs="Times New Roman"/>
+              </w:rPr>
+            </w:pPr>
+            <w:r>
+              <w:rPr>
+                <w:rFonts w:ascii="Times New Roman" w:hAnsi="Times New Roman" w:cs="Times New Roman"/>
+              </w:rPr>
+              <w:t>95%</w:t>
+            </w:r>
+          </w:p>
+        </w:tc>
+      </w:tr>
+      <w:tr>
+        <w:tc>
+          <w:tcPr>
+            <w:tcW w:w="4106" w:type="dxa"/>
+          </w:tcPr>
+          <w:p>
+            <w:pPr>
+              <w:jc w:val="center"/>
+              <w:rPr>
+                <w:rFonts w:ascii="Times New Roman" w:hAnsi="Times New Roman" w:cs="Times New Roman"/>
+              </w:rPr>
+            </w:pPr>
+            <w:r>
+              <w:rPr>
+                <w:rFonts w:ascii="Times New Roman" w:hAnsi="Times New Roman" w:cs="Times New Roman"/>
+              </w:rPr>
+              <w:t>SVM z wielomianową funkcją jądra</w:t>
+            </w:r>
+          </w:p>
+        </w:tc>
+        <w:tc>
+          <w:tcPr>
+            <w:tcW w:w="4394" w:type="dxa"/>
+          </w:tcPr>
+          <w:p>
+            <w:pPr>
+              <w:jc w:val="center"/>
+              <w:rPr>
+                <w:rFonts w:ascii="Times New Roman" w:hAnsi="Times New Roman" w:cs="Times New Roman"/>
+              </w:rPr>
+            </w:pPr>
+            <w:r>
+              <w:rPr>
+                <w:rFonts w:ascii="Times New Roman" w:hAnsi="Times New Roman" w:cs="Times New Roman"/>
+              </w:rPr>
+              <w:t>lip</w:t>
+            </w:r>
+            <w:r>
+              <w:rPr>
+                <w:rFonts w:ascii="Times New Roman" w:hAnsi="Times New Roman" w:cs="Times New Roman"/>
+              </w:rPr>
+              <w:t>iec</w:t>
+            </w:r>
+            <w:r>
+              <w:rPr>
+                <w:rFonts w:ascii="Times New Roman" w:hAnsi="Times New Roman" w:cs="Times New Roman"/>
+              </w:rPr>
+              <w:t xml:space="preserve"> 2019</w:t>
+            </w:r>
+          </w:p>
+        </w:tc>
+        <w:tc>
+          <w:tcPr>
+            <w:tcW w:w="1956" w:type="dxa"/>
+          </w:tcPr>
+          <w:p>
+            <w:pPr>
+              <w:jc w:val="center"/>
+              <w:rPr>
+                <w:rFonts w:ascii="Times New Roman" w:hAnsi="Times New Roman" w:cs="Times New Roman"/>
+              </w:rPr>
+            </w:pPr>
+            <w:r>
+              <w:rPr>
+                <w:rFonts w:ascii="Times New Roman" w:hAnsi="Times New Roman" w:cs="Times New Roman"/>
+              </w:rPr>
+              <w:t>93,7%</w:t>
+            </w:r>
+          </w:p>
+        </w:tc>
+      </w:tr>
+      <w:tr>
+        <w:tc>
+          <w:tcPr>
+            <w:tcW w:w="4106" w:type="dxa"/>
+          </w:tcPr>
+          <w:p>
+            <w:pPr>
+              <w:jc w:val="center"/>
+              <w:rPr>
+                <w:rFonts w:ascii="Times New Roman" w:hAnsi="Times New Roman" w:cs="Times New Roman"/>
+              </w:rPr>
+            </w:pPr>
+            <w:r>
+              <w:rPr>
+                <w:rFonts w:ascii="Times New Roman" w:hAnsi="Times New Roman" w:cs="Times New Roman"/>
+              </w:rPr>
+              <w:t>Regresja logistyczna wsparta metodą SGD</w:t>
+            </w:r>
+          </w:p>
+        </w:tc>
+        <w:tc>
+          <w:tcPr>
+            <w:tcW w:w="4394" w:type="dxa"/>
+          </w:tcPr>
+          <w:p>
+            <w:pPr>
+              <w:jc w:val="center"/>
+              <w:rPr>
+                <w:rFonts w:ascii="Times New Roman" w:hAnsi="Times New Roman" w:cs="Times New Roman"/>
+              </w:rPr>
+            </w:pPr>
+            <w:r>
+              <w:rPr>
+                <w:rFonts w:ascii="Times New Roman" w:hAnsi="Times New Roman" w:cs="Times New Roman"/>
+              </w:rPr>
+              <w:t>lipiec 2019</w:t>
+            </w:r>
+          </w:p>
+        </w:tc>
+        <w:tc>
+          <w:tcPr>
+            <w:tcW w:w="1956" w:type="dxa"/>
+          </w:tcPr>
+          <w:p>
+            <w:pPr>
+              <w:jc w:val="center"/>
+              <w:rPr>
+                <w:rFonts w:ascii="Times New Roman" w:hAnsi="Times New Roman" w:cs="Times New Roman"/>
+              </w:rPr>
+            </w:pPr>
+            <w:r>
+              <w:rPr>
+                <w:rFonts w:ascii="Times New Roman" w:hAnsi="Times New Roman" w:cs="Times New Roman"/>
+              </w:rPr>
+              <w:t>93,6%</w:t>
+            </w:r>
+          </w:p>
+        </w:tc>
+      </w:tr>
+      <w:tr>
+        <w:tc>
+          <w:tcPr>
+            <w:tcW w:w="4106" w:type="dxa"/>
+          </w:tcPr>
+          <w:p>
+            <w:pPr>
+              <w:jc w:val="center"/>
+              <w:rPr>
+                <w:rFonts w:ascii="Times New Roman" w:hAnsi="Times New Roman" w:cs="Times New Roman"/>
+              </w:rPr>
+            </w:pPr>
+            <w:r>
+              <w:rPr>
+                <w:rFonts w:ascii="Times New Roman" w:hAnsi="Times New Roman" w:cs="Times New Roman"/>
+              </w:rPr>
+              <w:t>Las losowy</w:t>
+            </w:r>
+          </w:p>
+        </w:tc>
+        <w:tc>
+          <w:tcPr>
+            <w:tcW w:w="4394" w:type="dxa"/>
+          </w:tcPr>
+          <w:p>
+            <w:pPr>
+              <w:jc w:val="center"/>
+              <w:rPr>
+                <w:rFonts w:ascii="Times New Roman" w:hAnsi="Times New Roman" w:cs="Times New Roman"/>
+              </w:rPr>
+            </w:pPr>
+            <w:r>
+              <w:rPr>
+                <w:rFonts w:ascii="Times New Roman" w:hAnsi="Times New Roman" w:cs="Times New Roman"/>
+              </w:rPr>
+              <w:t>lipiec 2023</w:t>
+            </w:r>
+          </w:p>
+        </w:tc>
+        <w:tc>
+          <w:tcPr>
+            <w:tcW w:w="1956" w:type="dxa"/>
+          </w:tcPr>
+          <w:p>
+            <w:pPr>
+              <w:jc w:val="center"/>
+              <w:rPr>
+                <w:rFonts w:ascii="Times New Roman" w:hAnsi="Times New Roman" w:cs="Times New Roman"/>
+              </w:rPr>
+            </w:pPr>
+            <w:r>
+              <w:rPr>
+                <w:rFonts w:ascii="Times New Roman" w:hAnsi="Times New Roman" w:cs="Times New Roman"/>
+              </w:rPr>
+              <w:t>92</w:t>
+            </w:r>
+            <w:r>
+              <w:rPr>
+                <w:rFonts w:ascii="Times New Roman" w:hAnsi="Times New Roman" w:cs="Times New Roman"/>
+              </w:rPr>
+              <w:t>%</w:t>
+            </w:r>
+          </w:p>
+        </w:tc>
+      </w:tr>
+    </w:tbl>
+    <w:p>
+      <w:pPr>
+        <w:rPr>
+          <w:rFonts w:ascii="Times New Roman" w:hAnsi="Times New Roman" w:cs="Times New Roman"/>
+        </w:rPr>
+      </w:pPr>
+      <w:r>
+        <w:rPr>
+          <w:rFonts w:ascii="Times New Roman" w:hAnsi="Times New Roman" w:cs="Times New Roman"/>
+        </w:rPr>
+        <w:br w:type="page"/>
+      </w:r>
+    </w:p>
+    <w:p>
+      <w:pPr>
+        <w:jc w:val="both"/>
         <w:rPr>
           <w:rFonts w:ascii="Times New Roman" w:hAnsi="Times New Roman" w:cs="Times New Roman"/>
           <w:b/>
           <w:bCs/>
         </w:rPr>
-        <w:t xml:space="preserve"> – </w:t>
-      </w:r>
+      </w:pPr>
       <w:r>
         <w:rPr>
           <w:rFonts w:ascii="Times New Roman" w:hAnsi="Times New Roman" w:cs="Times New Roman"/>
           <w:b/>
           <w:bCs/>
         </w:rPr>
-        <w:t xml:space="preserve">przegląd </w:t>
-      </w:r>
-      <w:r>
-        <w:rPr>
-          <w:rFonts w:ascii="Times New Roman" w:hAnsi="Times New Roman" w:cs="Times New Roman"/>
-          <w:b/>
-          <w:bCs/>
-        </w:rPr>
-        <w:t>kilk</w:t>
-      </w:r>
-      <w:r>
-        <w:rPr>
-          <w:rFonts w:ascii="Times New Roman" w:hAnsi="Times New Roman" w:cs="Times New Roman"/>
-          <w:b/>
-          <w:bCs/>
-        </w:rPr>
-        <w:t>u</w:t>
-      </w:r>
-      <w:r>
-        <w:rPr>
-          <w:rFonts w:ascii="Times New Roman" w:hAnsi="Times New Roman" w:cs="Times New Roman"/>
-          <w:b/>
-          <w:bCs/>
-        </w:rPr>
-        <w:t xml:space="preserve"> najskuteczniejszych otrzymanych modeli</w:t>
+        <w:lastRenderedPageBreak/>
+        <w:t>Wizualizacje dla wymienionych modeli</w:t>
       </w:r>
     </w:p>
     <w:p>
@@ -846,6 +1201,34 @@
         <w:jc w:val="both"/>
         <w:rPr>
           <w:rFonts w:ascii="Times New Roman" w:hAnsi="Times New Roman" w:cs="Times New Roman"/>
+        </w:rPr>
+      </w:pPr>
+      <w:r>
+        <w:rPr>
+          <w:rFonts w:ascii="Times New Roman" w:hAnsi="Times New Roman" w:cs="Times New Roman"/>
+        </w:rPr>
+        <w:t xml:space="preserve">Model </w:t>
+      </w:r>
+      <w:proofErr w:type="spellStart"/>
+      <w:r>
+        <w:rPr>
+          <w:rFonts w:ascii="Times New Roman" w:hAnsi="Times New Roman" w:cs="Times New Roman"/>
+        </w:rPr>
+        <w:t>Light</w:t>
+      </w:r>
+      <w:proofErr w:type="spellEnd"/>
+      <w:r>
+        <w:rPr>
+          <w:rFonts w:ascii="Times New Roman" w:hAnsi="Times New Roman" w:cs="Times New Roman"/>
+        </w:rPr>
+        <w:t xml:space="preserve"> GBM</w:t>
+      </w:r>
+    </w:p>
+    <w:p>
+      <w:pPr>
+        <w:jc w:val="both"/>
+        <w:rPr>
+          <w:rFonts w:ascii="Times New Roman" w:hAnsi="Times New Roman" w:cs="Times New Roman"/>
           <w:b/>
           <w:bCs/>
         </w:rPr>
@@ -853,36 +1236,44 @@
       <w:r>
         <w:rPr>
           <w:rFonts w:ascii="Times New Roman" w:hAnsi="Times New Roman" w:cs="Times New Roman"/>
-        </w:rPr>
-        <w:t xml:space="preserve">Model </w:t>
-      </w:r>
-      <w:proofErr w:type="spellStart"/>
-      <w:r>
-        <w:rPr>
-          <w:rFonts w:ascii="Times New Roman" w:hAnsi="Times New Roman" w:cs="Times New Roman"/>
-        </w:rPr>
-        <w:t>Light</w:t>
-      </w:r>
-      <w:proofErr w:type="spellEnd"/>
-      <w:r>
-        <w:rPr>
-          <w:rFonts w:ascii="Times New Roman" w:hAnsi="Times New Roman" w:cs="Times New Roman"/>
-        </w:rPr>
-        <w:t xml:space="preserve"> GBM, wytrenowany na uśrednionych danych z lipca z lat 2020 – 2023 (95% </w:t>
-      </w:r>
-      <w:proofErr w:type="spellStart"/>
-      <w:r>
-        <w:rPr>
-          <w:rFonts w:ascii="Times New Roman" w:hAnsi="Times New Roman" w:cs="Times New Roman"/>
-        </w:rPr>
-        <w:t>accuracy</w:t>
-      </w:r>
-      <w:proofErr w:type="spellEnd"/>
-      <w:r>
-        <w:rPr>
-          <w:rFonts w:ascii="Times New Roman" w:hAnsi="Times New Roman" w:cs="Times New Roman"/>
-        </w:rPr>
-        <w:t>)</w:t>
+          <w:b/>
+          <w:bCs/>
+        </w:rPr>
+        <w:drawing>
+          <wp:inline distT="0" distB="0" distL="0" distR="0" wp14:anchorId="2A6CB3A9" wp14:editId="267F63ED">
+            <wp:extent cx="6645910" cy="4389120"/>
+            <wp:effectExtent l="0" t="0" r="2540" b="0"/>
+            <wp:docPr id="812039381" name="Obraz 1" descr="Obraz zawierający tekst, mapa, zrzut ekranu, atlas&#10;&#10;Opis wygenerowany automatycznie"/>
+            <wp:cNvGraphicFramePr>
+              <a:graphicFrameLocks xmlns:a="http://schemas.openxmlformats.org/drawingml/2006/main" noChangeAspect="1"/>
+            </wp:cNvGraphicFramePr>
+            <a:graphic xmlns:a="http://schemas.openxmlformats.org/drawingml/2006/main">
+              <a:graphicData uri="http://schemas.openxmlformats.org/drawingml/2006/picture">
+                <pic:pic xmlns:pic="http://schemas.openxmlformats.org/drawingml/2006/picture">
+                  <pic:nvPicPr>
+                    <pic:cNvPr id="812039381" name="Obraz 1" descr="Obraz zawierający tekst, mapa, zrzut ekranu, atlas&#10;&#10;Opis wygenerowany automatycznie"/>
+                    <pic:cNvPicPr/>
+                  </pic:nvPicPr>
+                  <pic:blipFill>
+                    <a:blip r:embed="rId5"/>
+                    <a:stretch>
+                      <a:fillRect/>
+                    </a:stretch>
+                  </pic:blipFill>
+                  <pic:spPr>
+                    <a:xfrm>
+                      <a:off x="0" y="0"/>
+                      <a:ext cx="6645910" cy="4389120"/>
+                    </a:xfrm>
+                    <a:prstGeom prst="rect">
+                      <a:avLst/>
+                    </a:prstGeom>
+                  </pic:spPr>
+                </pic:pic>
+              </a:graphicData>
+            </a:graphic>
+          </wp:inline>
+        </w:drawing>
       </w:r>
     </w:p>
     <w:p>
@@ -895,6 +1286,20 @@
         <w:jc w:val="both"/>
         <w:rPr>
           <w:rFonts w:ascii="Times New Roman" w:hAnsi="Times New Roman" w:cs="Times New Roman"/>
+        </w:rPr>
+      </w:pPr>
+      <w:r>
+        <w:rPr>
+          <w:rFonts w:ascii="Times New Roman" w:hAnsi="Times New Roman" w:cs="Times New Roman"/>
+        </w:rPr>
+        <w:t>Model SVM z wielomianową funkcją jądra</w:t>
+      </w:r>
+    </w:p>
+    <w:p>
+      <w:pPr>
+        <w:jc w:val="both"/>
+        <w:rPr>
+          <w:rFonts w:ascii="Times New Roman" w:hAnsi="Times New Roman" w:cs="Times New Roman"/>
           <w:b/>
           <w:bCs/>
         </w:rPr>
@@ -902,28 +1307,44 @@
       <w:r>
         <w:rPr>
           <w:rFonts w:ascii="Times New Roman" w:hAnsi="Times New Roman" w:cs="Times New Roman"/>
-        </w:rPr>
-        <w:t xml:space="preserve">Model </w:t>
-      </w:r>
-      <w:r>
-        <w:rPr>
-          <w:rFonts w:ascii="Times New Roman" w:hAnsi="Times New Roman" w:cs="Times New Roman"/>
-        </w:rPr>
-        <w:t xml:space="preserve">SVM z wielomianową funkcją jądra, wytrenowany na danych z lipca 2019 (93.7% </w:t>
-      </w:r>
-      <w:proofErr w:type="spellStart"/>
-      <w:r>
-        <w:rPr>
-          <w:rFonts w:ascii="Times New Roman" w:hAnsi="Times New Roman" w:cs="Times New Roman"/>
-        </w:rPr>
-        <w:t>accuracy</w:t>
-      </w:r>
-      <w:proofErr w:type="spellEnd"/>
-      <w:r>
-        <w:rPr>
-          <w:rFonts w:ascii="Times New Roman" w:hAnsi="Times New Roman" w:cs="Times New Roman"/>
-        </w:rPr>
-        <w:t>)</w:t>
+          <w:b/>
+          <w:bCs/>
+        </w:rPr>
+        <w:drawing>
+          <wp:inline distT="0" distB="0" distL="0" distR="0" wp14:anchorId="5654696B" wp14:editId="21985CD1">
+            <wp:extent cx="6619875" cy="4295775"/>
+            <wp:effectExtent l="0" t="0" r="9525" b="9525"/>
+            <wp:docPr id="1874156687" name="Obraz 1" descr="Obraz zawierający tekst, mapa&#10;&#10;Opis wygenerowany automatycznie"/>
+            <wp:cNvGraphicFramePr>
+              <a:graphicFrameLocks xmlns:a="http://schemas.openxmlformats.org/drawingml/2006/main" noChangeAspect="1"/>
+            </wp:cNvGraphicFramePr>
+            <a:graphic xmlns:a="http://schemas.openxmlformats.org/drawingml/2006/main">
+              <a:graphicData uri="http://schemas.openxmlformats.org/drawingml/2006/picture">
+                <pic:pic xmlns:pic="http://schemas.openxmlformats.org/drawingml/2006/picture">
+                  <pic:nvPicPr>
+                    <pic:cNvPr id="1874156687" name="Obraz 1" descr="Obraz zawierający tekst, mapa&#10;&#10;Opis wygenerowany automatycznie"/>
+                    <pic:cNvPicPr/>
+                  </pic:nvPicPr>
+                  <pic:blipFill>
+                    <a:blip r:embed="rId6"/>
+                    <a:stretch>
+                      <a:fillRect/>
+                    </a:stretch>
+                  </pic:blipFill>
+                  <pic:spPr>
+                    <a:xfrm>
+                      <a:off x="0" y="0"/>
+                      <a:ext cx="6619875" cy="4295775"/>
+                    </a:xfrm>
+                    <a:prstGeom prst="rect">
+                      <a:avLst/>
+                    </a:prstGeom>
+                  </pic:spPr>
+                </pic:pic>
+              </a:graphicData>
+            </a:graphic>
+          </wp:inline>
+        </w:drawing>
       </w:r>
     </w:p>
     <w:p>
@@ -936,6 +1357,21 @@
         <w:jc w:val="both"/>
         <w:rPr>
           <w:rFonts w:ascii="Times New Roman" w:hAnsi="Times New Roman" w:cs="Times New Roman"/>
+        </w:rPr>
+      </w:pPr>
+      <w:r>
+        <w:rPr>
+          <w:rFonts w:ascii="Times New Roman" w:hAnsi="Times New Roman" w:cs="Times New Roman"/>
+        </w:rPr>
+        <w:lastRenderedPageBreak/>
+        <w:t>Model regresji logistycznej wspartej stochastycznym zejściem gradientowym</w:t>
+      </w:r>
+    </w:p>
+    <w:p>
+      <w:pPr>
+        <w:jc w:val="both"/>
+        <w:rPr>
+          <w:rFonts w:ascii="Times New Roman" w:hAnsi="Times New Roman" w:cs="Times New Roman"/>
           <w:b/>
           <w:bCs/>
         </w:rPr>
@@ -943,70 +1379,44 @@
       <w:r>
         <w:rPr>
           <w:rFonts w:ascii="Times New Roman" w:hAnsi="Times New Roman" w:cs="Times New Roman"/>
-        </w:rPr>
-        <w:t>Model r</w:t>
-      </w:r>
-      <w:r>
-        <w:rPr>
-          <w:rFonts w:ascii="Times New Roman" w:hAnsi="Times New Roman" w:cs="Times New Roman"/>
-        </w:rPr>
-        <w:t>egresj</w:t>
-      </w:r>
-      <w:r>
-        <w:rPr>
-          <w:rFonts w:ascii="Times New Roman" w:hAnsi="Times New Roman" w:cs="Times New Roman"/>
-        </w:rPr>
-        <w:t>i</w:t>
-      </w:r>
-      <w:r>
-        <w:rPr>
-          <w:rFonts w:ascii="Times New Roman" w:hAnsi="Times New Roman" w:cs="Times New Roman"/>
-        </w:rPr>
-        <w:t xml:space="preserve"> logistyczn</w:t>
-      </w:r>
-      <w:r>
-        <w:rPr>
-          <w:rFonts w:ascii="Times New Roman" w:hAnsi="Times New Roman" w:cs="Times New Roman"/>
-        </w:rPr>
-        <w:t>ej</w:t>
-      </w:r>
-      <w:r>
-        <w:rPr>
-          <w:rFonts w:ascii="Times New Roman" w:hAnsi="Times New Roman" w:cs="Times New Roman"/>
-        </w:rPr>
-        <w:t xml:space="preserve"> wspart</w:t>
-      </w:r>
-      <w:r>
-        <w:rPr>
-          <w:rFonts w:ascii="Times New Roman" w:hAnsi="Times New Roman" w:cs="Times New Roman"/>
-        </w:rPr>
-        <w:t>ej</w:t>
-      </w:r>
-      <w:r>
-        <w:rPr>
-          <w:rFonts w:ascii="Times New Roman" w:hAnsi="Times New Roman" w:cs="Times New Roman"/>
-        </w:rPr>
-        <w:t xml:space="preserve"> stochastycznym zejściem gradientowym</w:t>
-      </w:r>
-      <w:r>
-        <w:rPr>
-          <w:rFonts w:ascii="Times New Roman" w:hAnsi="Times New Roman" w:cs="Times New Roman"/>
-        </w:rPr>
-        <w:t xml:space="preserve">, wytrenowany na danych z lipca 2019 (93.6% </w:t>
-      </w:r>
-      <w:proofErr w:type="spellStart"/>
-      <w:r>
-        <w:rPr>
-          <w:rFonts w:ascii="Times New Roman" w:hAnsi="Times New Roman" w:cs="Times New Roman"/>
-        </w:rPr>
-        <w:t>accuracy</w:t>
-      </w:r>
-      <w:proofErr w:type="spellEnd"/>
-      <w:r>
-        <w:rPr>
-          <w:rFonts w:ascii="Times New Roman" w:hAnsi="Times New Roman" w:cs="Times New Roman"/>
-        </w:rPr>
-        <w:t>)</w:t>
+          <w:b/>
+          <w:bCs/>
+        </w:rPr>
+        <w:drawing>
+          <wp:inline distT="0" distB="0" distL="0" distR="0" wp14:anchorId="7942E202" wp14:editId="3EB1C8CD">
+            <wp:extent cx="6667500" cy="4290695"/>
+            <wp:effectExtent l="0" t="0" r="0" b="0"/>
+            <wp:docPr id="775486850" name="Obraz 1" descr="Obraz zawierający tekst, zrzut ekranu, mapa&#10;&#10;Opis wygenerowany automatycznie"/>
+            <wp:cNvGraphicFramePr>
+              <a:graphicFrameLocks xmlns:a="http://schemas.openxmlformats.org/drawingml/2006/main" noChangeAspect="1"/>
+            </wp:cNvGraphicFramePr>
+            <a:graphic xmlns:a="http://schemas.openxmlformats.org/drawingml/2006/main">
+              <a:graphicData uri="http://schemas.openxmlformats.org/drawingml/2006/picture">
+                <pic:pic xmlns:pic="http://schemas.openxmlformats.org/drawingml/2006/picture">
+                  <pic:nvPicPr>
+                    <pic:cNvPr id="775486850" name="Obraz 1" descr="Obraz zawierający tekst, zrzut ekranu, mapa&#10;&#10;Opis wygenerowany automatycznie"/>
+                    <pic:cNvPicPr/>
+                  </pic:nvPicPr>
+                  <pic:blipFill>
+                    <a:blip r:embed="rId7"/>
+                    <a:stretch>
+                      <a:fillRect/>
+                    </a:stretch>
+                  </pic:blipFill>
+                  <pic:spPr>
+                    <a:xfrm>
+                      <a:off x="0" y="0"/>
+                      <a:ext cx="6667500" cy="4290695"/>
+                    </a:xfrm>
+                    <a:prstGeom prst="rect">
+                      <a:avLst/>
+                    </a:prstGeom>
+                  </pic:spPr>
+                </pic:pic>
+              </a:graphicData>
+            </a:graphic>
+          </wp:inline>
+        </w:drawing>
       </w:r>
     </w:p>
     <w:p>
@@ -1032,43 +1442,71 @@
       <w:r>
         <w:rPr>
           <w:rFonts w:ascii="Times New Roman" w:hAnsi="Times New Roman" w:cs="Times New Roman"/>
-          <w:i/>
-          <w:iCs/>
-        </w:rPr>
-        <w:t>k</w:t>
-      </w:r>
-      <w:r>
-        <w:rPr>
-          <w:rFonts w:ascii="Times New Roman" w:hAnsi="Times New Roman" w:cs="Times New Roman"/>
-        </w:rPr>
-        <w:t xml:space="preserve">-średnich z wykorzystaniem wszystkich składowych, </w:t>
-      </w:r>
-      <w:r>
-        <w:rPr>
-          <w:rFonts w:ascii="Times New Roman" w:hAnsi="Times New Roman" w:cs="Times New Roman"/>
-        </w:rPr>
-        <w:t>wytrenowany na danych z lipca 20</w:t>
-      </w:r>
-      <w:r>
-        <w:rPr>
-          <w:rFonts w:ascii="Times New Roman" w:hAnsi="Times New Roman" w:cs="Times New Roman"/>
-        </w:rPr>
-        <w:t xml:space="preserve">23 (89% </w:t>
-      </w:r>
-      <w:proofErr w:type="spellStart"/>
-      <w:r>
-        <w:rPr>
-          <w:rFonts w:ascii="Times New Roman" w:hAnsi="Times New Roman" w:cs="Times New Roman"/>
-        </w:rPr>
-        <w:t>accuracy</w:t>
-      </w:r>
-      <w:proofErr w:type="spellEnd"/>
-      <w:r>
-        <w:rPr>
-          <w:rFonts w:ascii="Times New Roman" w:hAnsi="Times New Roman" w:cs="Times New Roman"/>
-        </w:rPr>
-        <w:t>)</w:t>
-      </w:r>
+        </w:rPr>
+        <w:t>bazujący na lasach losowych</w:t>
+      </w:r>
+    </w:p>
+    <w:p>
+      <w:pPr>
+        <w:jc w:val="both"/>
+        <w:rPr>
+          <w:rFonts w:ascii="Times New Roman" w:hAnsi="Times New Roman" w:cs="Times New Roman"/>
+          <w:b/>
+          <w:bCs/>
+        </w:rPr>
+      </w:pPr>
+      <w:r>
+        <w:rPr>
+          <w:rFonts w:ascii="Times New Roman" w:hAnsi="Times New Roman" w:cs="Times New Roman"/>
+          <w:b/>
+          <w:bCs/>
+        </w:rPr>
+        <w:drawing>
+          <wp:inline distT="0" distB="0" distL="0" distR="0" wp14:anchorId="7E8BE43B" wp14:editId="67115C16">
+            <wp:extent cx="6743700" cy="4362450"/>
+            <wp:effectExtent l="0" t="0" r="0" b="0"/>
+            <wp:docPr id="1213028582" name="Obraz 1" descr="Obraz zawierający tekst, zrzut ekranu, mapa&#10;&#10;Opis wygenerowany automatycznie"/>
+            <wp:cNvGraphicFramePr>
+              <a:graphicFrameLocks xmlns:a="http://schemas.openxmlformats.org/drawingml/2006/main" noChangeAspect="1"/>
+            </wp:cNvGraphicFramePr>
+            <a:graphic xmlns:a="http://schemas.openxmlformats.org/drawingml/2006/main">
+              <a:graphicData uri="http://schemas.openxmlformats.org/drawingml/2006/picture">
+                <pic:pic xmlns:pic="http://schemas.openxmlformats.org/drawingml/2006/picture">
+                  <pic:nvPicPr>
+                    <pic:cNvPr id="1213028582" name="Obraz 1" descr="Obraz zawierający tekst, zrzut ekranu, mapa&#10;&#10;Opis wygenerowany automatycznie"/>
+                    <pic:cNvPicPr/>
+                  </pic:nvPicPr>
+                  <pic:blipFill>
+                    <a:blip r:embed="rId8"/>
+                    <a:stretch>
+                      <a:fillRect/>
+                    </a:stretch>
+                  </pic:blipFill>
+                  <pic:spPr>
+                    <a:xfrm>
+                      <a:off x="0" y="0"/>
+                      <a:ext cx="6743700" cy="4362450"/>
+                    </a:xfrm>
+                    <a:prstGeom prst="rect">
+                      <a:avLst/>
+                    </a:prstGeom>
+                  </pic:spPr>
+                </pic:pic>
+              </a:graphicData>
+            </a:graphic>
+          </wp:inline>
+        </w:drawing>
+      </w:r>
+    </w:p>
+    <w:p>
+      <w:pPr>
+        <w:jc w:val="both"/>
+        <w:rPr>
+          <w:rFonts w:ascii="Times New Roman" w:hAnsi="Times New Roman" w:cs="Times New Roman"/>
+          <w:b/>
+          <w:bCs/>
+        </w:rPr>
+      </w:pPr>
     </w:p>
     <w:sectPr>
       <w:pgSz w:w="11906" w:h="16838"/>
@@ -1717,6 +2155,7 @@
   <w:style w:type="paragraph" w:default="1" w:styleId="Normalny">
     <w:name w:val="Normal"/>
     <w:qFormat/>
+    <w:rsid w:val="008611B4"/>
   </w:style>
   <w:style w:type="paragraph" w:styleId="Nagwek1">
     <w:name w:val="heading 1"/>
@@ -2233,6 +2672,25 @@
       <w:color w:val="0F4761" w:themeColor="accent1" w:themeShade="BF"/>
       <w:spacing w:val="5"/>
     </w:rPr>
+  </w:style>
+  <w:style w:type="table" w:styleId="Tabela-Siatka">
+    <w:name w:val="Table Grid"/>
+    <w:basedOn w:val="Standardowy"/>
+    <w:uiPriority w:val="39"/>
+    <w:rsid w:val="008611B4"/>
+    <w:pPr>
+      <w:spacing w:after="0" w:line="240" w:lineRule="auto"/>
+    </w:pPr>
+    <w:tblPr>
+      <w:tblBorders>
+        <w:top w:val="single" w:sz="4" w:space="0" w:color="auto"/>
+        <w:left w:val="single" w:sz="4" w:space="0" w:color="auto"/>
+        <w:bottom w:val="single" w:sz="4" w:space="0" w:color="auto"/>
+        <w:right w:val="single" w:sz="4" w:space="0" w:color="auto"/>
+        <w:insideH w:val="single" w:sz="4" w:space="0" w:color="auto"/>
+        <w:insideV w:val="single" w:sz="4" w:space="0" w:color="auto"/>
+      </w:tblBorders>
+    </w:tblPr>
   </w:style>
 </w:styles>
 </file>

</xml_diff>